<commit_message>
edit to technical documentation
</commit_message>
<xml_diff>
--- a/myCBD/myData/appText/LIFE EXPECTANCY tab prose DRAFT.docx
+++ b/myCBD/myData/appText/LIFE EXPECTANCY tab prose DRAFT.docx
@@ -9,8 +9,6 @@
       <w:r>
         <w:t>[LIFE EXPECTANCY]</w:t>
       </w:r>
-      <w:bookmarkStart w:id="0" w:name="_GoBack"/>
-      <w:bookmarkEnd w:id="0"/>
     </w:p>
     <w:p/>
     <w:p>
@@ -30,7 +28,19 @@
         <w:t>rom</w:t>
       </w:r>
       <w:r>
-        <w:t xml:space="preserve"> 200X to 2017, and includes </w:t>
+        <w:t xml:space="preserve"> 200</w:t>
+      </w:r>
+      <w:r>
+        <w:t>5</w:t>
+      </w:r>
+      <w:r>
+        <w:t xml:space="preserve"> to 201</w:t>
+      </w:r>
+      <w:r>
+        <w:t>8</w:t>
+      </w:r>
+      <w:r>
+        <w:t xml:space="preserve">, and includes </w:t>
       </w:r>
       <w:r>
         <w:t>confidence intervals</w:t>
@@ -98,7 +108,15 @@
         <w:t>used</w:t>
       </w:r>
       <w:r>
-        <w:t xml:space="preserve"> here and about life expectancy in general here.</w:t>
+        <w:t xml:space="preserve"> </w:t>
+      </w:r>
+      <w:r>
+        <w:t xml:space="preserve">on the technical tab and </w:t>
+      </w:r>
+      <w:bookmarkStart w:id="0" w:name="_GoBack"/>
+      <w:bookmarkEnd w:id="0"/>
+      <w:r>
+        <w:t>about life expectancy in general here.</w:t>
       </w:r>
     </w:p>
     <w:sectPr>

</xml_diff>